<commit_message>
New pc folder recovery after pdf100mb
</commit_message>
<xml_diff>
--- a/DCN/Lab/05-03-21/Data Communication And Networking.docx
+++ b/DCN/Lab/05-03-21/Data Communication And Networking.docx
@@ -287,6 +287,7 @@
         <w:t>Click on the icon to see code</w:t>
       </w:r>
     </w:p>
+    <w:bookmarkStart w:id="0" w:name="_GoBack"/>
     <w:p>
       <w:pPr>
         <w:rPr>
@@ -317,12 +318,13 @@
             <v:path o:extrusionok="f" gradientshapeok="t" o:connecttype="rect"/>
             <o:lock v:ext="edit" aspectratio="t"/>
           </v:shapetype>
-          <v:shape id="_x0000_i1028" type="#_x0000_t75" style="width:119.35pt;height:76.85pt" o:ole="">
+          <v:shape id="_x0000_i1025" type="#_x0000_t75" style="width:119.4pt;height:76.8pt" o:ole="">
             <v:imagedata r:id="rId4" o:title=""/>
           </v:shape>
-          <o:OLEObject Type="Embed" ProgID="Package" ShapeID="_x0000_i1028" DrawAspect="Icon" ObjectID="_1676577971" r:id="rId5"/>
+          <o:OLEObject Type="Embed" ProgID="Package" ShapeID="_x0000_i1025" DrawAspect="Icon" ObjectID="_1678311419" r:id="rId5"/>
         </w:object>
       </w:r>
+      <w:bookmarkEnd w:id="0"/>
     </w:p>
     <w:p>
       <w:pPr>
@@ -369,15 +371,7 @@
         <w:rPr>
           <w:sz w:val="40"/>
         </w:rPr>
-        <w:t>(Copy paste this file into compiler’s workspace)</w:t>
-      </w:r>
-      <w:bookmarkStart w:id="0" w:name="_GoBack"/>
-      <w:bookmarkEnd w:id="0"/>
-      <w:r>
-        <w:rPr>
-          <w:sz w:val="40"/>
-        </w:rPr>
-        <w:t xml:space="preserve"> </w:t>
+        <w:t xml:space="preserve">(Copy paste this file into compiler’s workspace) </w:t>
       </w:r>
     </w:p>
     <w:p>
@@ -482,10 +476,10 @@
           <w:sz w:val="40"/>
         </w:rPr>
         <w:object w:dxaOrig="1520" w:dyaOrig="985">
-          <v:shape id="_x0000_i1026" type="#_x0000_t75" style="width:135.1pt;height:86.95pt" o:ole="">
+          <v:shape id="_x0000_i1026" type="#_x0000_t75" style="width:135pt;height:87pt" o:ole="">
             <v:imagedata r:id="rId7" o:title=""/>
           </v:shape>
-          <o:OLEObject Type="Embed" ProgID="Package" ShapeID="_x0000_i1026" DrawAspect="Icon" ObjectID="_1676577972" r:id="rId8"/>
+          <o:OLEObject Type="Embed" ProgID="Package" ShapeID="_x0000_i1026" DrawAspect="Icon" ObjectID="_1678311420" r:id="rId8"/>
         </w:object>
       </w:r>
       <w:r>

</xml_diff>